<commit_message>
01/05/25 Creating Product Page and Product Detail Page
</commit_message>
<xml_diff>
--- a/ProjectDetails.docx
+++ b/ProjectDetails.docx
@@ -776,16 +776,7 @@
           <w:sz w:val="24"/>
           <w:szCs w:val="24"/>
         </w:rPr>
-        <w:t xml:space="preserve"> create-react-app </w:t>
-      </w:r>
-      <w:r>
-        <w:rPr>
-          <w:i/>
-          <w:color w:val="FF0000"/>
-          <w:sz w:val="24"/>
-          <w:szCs w:val="24"/>
-        </w:rPr>
-        <w:t>.</w:t>
+        <w:t xml:space="preserve"> create-react-app .</w:t>
       </w:r>
       <w:r>
         <w:rPr>
@@ -2722,13 +2713,7 @@
         <w:spacing w:after="0"/>
       </w:pPr>
       <w:r>
-        <w:t xml:space="preserve">This library gives you </w:t>
-      </w:r>
-      <w:r>
-        <w:t>interactive components</w:t>
-      </w:r>
-      <w:r>
-        <w:t xml:space="preserve"> like:</w:t>
+        <w:t>This library gives you interactive components like:</w:t>
       </w:r>
     </w:p>
     <w:p>
@@ -2871,22 +2856,33 @@
     </w:p>
     <w:p>
       <w:pPr>
-        <w:spacing w:after="0"/>
-      </w:pPr>
-    </w:p>
-    <w:p>
-      <w:pPr>
-        <w:spacing w:after="0"/>
-      </w:pPr>
-    </w:p>
-    <w:p>
-      <w:pPr>
-        <w:spacing w:after="0"/>
-      </w:pPr>
-      <w:r>
+        <w:pBdr>
+          <w:bottom w:val="single" w:sz="6" w:space="1" w:color="auto"/>
+        </w:pBdr>
+        <w:spacing w:after="0"/>
+      </w:pPr>
+    </w:p>
+    <w:p>
+      <w:pPr>
+        <w:spacing w:after="0"/>
+        <w:jc w:val="center"/>
         <w:rPr>
           <w:color w:val="FF0000"/>
         </w:rPr>
+      </w:pPr>
+    </w:p>
+    <w:p>
+      <w:pPr>
+        <w:spacing w:after="0"/>
+        <w:jc w:val="center"/>
+        <w:rPr>
+          <w:color w:val="FF0000"/>
+        </w:rPr>
+      </w:pPr>
+      <w:r>
+        <w:rPr>
+          <w:color w:val="FF0000"/>
+        </w:rPr>
         <w:t xml:space="preserve">Home </w:t>
       </w:r>
       <w:proofErr w:type="gramStart"/>
@@ -2901,6 +2897,12 @@
     <w:p>
       <w:pPr>
         <w:spacing w:after="0"/>
+        <w:jc w:val="center"/>
+      </w:pPr>
+    </w:p>
+    <w:p>
+      <w:pPr>
+        <w:spacing w:after="0"/>
       </w:pPr>
       <w:r>
         <w:rPr>
@@ -2942,17 +2944,11 @@
         <w:t>carousel</w:t>
       </w:r>
       <w:r>
-        <w:t xml:space="preserve"> </w:t>
-      </w:r>
-      <w:r>
-        <w:t>:</w:t>
+        <w:t xml:space="preserve"> :</w:t>
       </w:r>
       <w:proofErr w:type="gramEnd"/>
       <w:r>
-        <w:t xml:space="preserve"> </w:t>
-      </w:r>
-      <w:r>
-        <w:t>is a React carousel/slider library used to create image sliders, carousels, or galleries in React applications.</w:t>
+        <w:t xml:space="preserve"> is a React carousel/slider library used to create image sliders, carousels, or galleries in React applications.</w:t>
       </w:r>
     </w:p>
     <w:p>
@@ -2975,13 +2971,7 @@
         <w:rPr>
           <w:b/>
         </w:rPr>
-        <w:t>Features</w:t>
-      </w:r>
-      <w:r>
-        <w:rPr>
-          <w:b/>
-        </w:rPr>
-        <w:t xml:space="preserve"> :</w:t>
+        <w:t>Features :</w:t>
       </w:r>
       <w:proofErr w:type="gramEnd"/>
     </w:p>
@@ -3100,24 +3090,12 @@
       <w:r>
         <w:t xml:space="preserve"> </w:t>
       </w:r>
-      <w:hyperlink r:id="rId7" w:history="1">
+      <w:hyperlink r:id="rId7" w:anchor="basic" w:history="1">
         <w:r>
           <w:rPr>
             <w:rStyle w:val="Hyperlink"/>
           </w:rPr>
-          <w:t>https://maxmarinich.gith</w:t>
-        </w:r>
-        <w:r>
-          <w:rPr>
-            <w:rStyle w:val="Hyperlink"/>
-          </w:rPr>
-          <w:t>u</w:t>
-        </w:r>
-        <w:r>
-          <w:rPr>
-            <w:rStyle w:val="Hyperlink"/>
-          </w:rPr>
-          <w:t>b.io/react-alice-carousel/#basic</w:t>
+          <w:t>https://maxmarinich.github.io/react-alice-carousel/#basic</w:t>
         </w:r>
       </w:hyperlink>
       <w:r>
@@ -3276,13 +3254,7 @@
         <w:rPr>
           <w:b/>
         </w:rPr>
-        <w:t>MainCarousel</w:t>
-      </w:r>
-      <w:r>
-        <w:rPr>
-          <w:b/>
-        </w:rPr>
-        <w:t>.jsx</w:t>
+        <w:t>MainCarousel.jsx</w:t>
       </w:r>
       <w:proofErr w:type="spellEnd"/>
       <w:r>
@@ -3323,10 +3295,7 @@
       </w:r>
       <w:proofErr w:type="spellEnd"/>
       <w:r>
-        <w:t xml:space="preserve">  </w:t>
-      </w:r>
-      <w:r>
-        <w:t xml:space="preserve"> in </w:t>
+        <w:t xml:space="preserve">   in </w:t>
       </w:r>
       <w:r>
         <w:rPr>
@@ -3545,7 +3514,6 @@
         </w:rPr>
         <w:t xml:space="preserve"> </w:t>
       </w:r>
-      <w:proofErr w:type="spellStart"/>
       <w:r>
         <w:rPr>
           <w:rFonts w:ascii="Consolas" w:eastAsia="Times New Roman" w:hAnsi="Consolas" w:cs="Times New Roman"/>
@@ -3555,7 +3523,6 @@
         </w:rPr>
         <w:t>className</w:t>
       </w:r>
-      <w:proofErr w:type="spellEnd"/>
       <w:r>
         <w:rPr>
           <w:rFonts w:ascii="Consolas" w:eastAsia="Times New Roman" w:hAnsi="Consolas" w:cs="Times New Roman"/>
@@ -3791,10 +3758,7 @@
         <w:spacing w:after="0"/>
       </w:pPr>
       <w:r>
-        <w:t xml:space="preserve">Iterating in </w:t>
-      </w:r>
-      <w:r>
-        <w:t xml:space="preserve"> </w:t>
+        <w:t xml:space="preserve">Iterating in  </w:t>
       </w:r>
       <w:proofErr w:type="spellStart"/>
       <w:r>
@@ -4148,32 +4112,816 @@
         </w:rPr>
         <w:t>Data Files</w:t>
       </w:r>
+    </w:p>
+    <w:p>
+      <w:pPr>
+        <w:spacing w:after="0"/>
+        <w:rPr>
+          <w:b/>
+        </w:rPr>
+      </w:pPr>
+      <w:r>
+        <w:t>\</w:t>
+      </w:r>
+      <w:proofErr w:type="spellStart"/>
+      <w:r>
+        <w:t>src</w:t>
+      </w:r>
+      <w:proofErr w:type="spellEnd"/>
+      <w:r>
+        <w:t>\Data</w:t>
+      </w:r>
+      <w:r>
+        <w:t>\</w:t>
+      </w:r>
+      <w:r>
+        <w:rPr>
+          <w:b/>
+        </w:rPr>
+        <w:t>mens_kurta.js</w:t>
+      </w:r>
+    </w:p>
+    <w:p>
+      <w:pPr>
+        <w:pBdr>
+          <w:bottom w:val="single" w:sz="6" w:space="1" w:color="auto"/>
+        </w:pBdr>
+        <w:spacing w:after="0"/>
+        <w:rPr>
+          <w:b/>
+        </w:rPr>
+      </w:pPr>
+      <w:r>
+        <w:t>\</w:t>
+      </w:r>
+      <w:proofErr w:type="spellStart"/>
+      <w:r>
+        <w:t>src</w:t>
+      </w:r>
+      <w:proofErr w:type="spellEnd"/>
+      <w:r>
+        <w:t>\customer\components\navigation</w:t>
+      </w:r>
+      <w:r>
+        <w:t>\</w:t>
+      </w:r>
+      <w:r>
+        <w:rPr>
+          <w:b/>
+        </w:rPr>
+        <w:t>NavigationData.js</w:t>
+      </w:r>
+    </w:p>
+    <w:p>
+      <w:pPr>
+        <w:pBdr>
+          <w:bottom w:val="single" w:sz="6" w:space="1" w:color="auto"/>
+        </w:pBdr>
+        <w:spacing w:after="0"/>
+        <w:rPr>
+          <w:b/>
+        </w:rPr>
+      </w:pPr>
+    </w:p>
+    <w:p>
+      <w:pPr>
+        <w:spacing w:after="0"/>
+        <w:rPr>
+          <w:b/>
+        </w:rPr>
+      </w:pPr>
+    </w:p>
+    <w:p>
+      <w:pPr>
+        <w:spacing w:after="0"/>
+        <w:jc w:val="center"/>
+        <w:rPr>
+          <w:b/>
+          <w:color w:val="FF0000"/>
+        </w:rPr>
+      </w:pPr>
+    </w:p>
+    <w:p>
+      <w:pPr>
+        <w:spacing w:after="0"/>
+        <w:jc w:val="center"/>
+        <w:rPr>
+          <w:b/>
+          <w:color w:val="FF0000"/>
+        </w:rPr>
+      </w:pPr>
+      <w:r>
+        <w:rPr>
+          <w:b/>
+          <w:color w:val="FF0000"/>
+        </w:rPr>
+        <w:lastRenderedPageBreak/>
+        <w:t>Creating Product Page</w:t>
+      </w:r>
+    </w:p>
+    <w:p>
+      <w:pPr>
+        <w:spacing w:after="0"/>
+        <w:jc w:val="center"/>
+        <w:rPr>
+          <w:b/>
+          <w:color w:val="FF0000"/>
+        </w:rPr>
+      </w:pPr>
+    </w:p>
+    <w:p>
+      <w:pPr>
+        <w:spacing w:after="0"/>
+      </w:pPr>
+      <w:r>
+        <w:t>\</w:t>
+      </w:r>
+      <w:proofErr w:type="spellStart"/>
+      <w:r>
+        <w:t>src</w:t>
+      </w:r>
+      <w:proofErr w:type="spellEnd"/>
+      <w:r>
+        <w:t>\customer\components\Product</w:t>
+      </w:r>
+    </w:p>
+    <w:p>
+      <w:pPr>
+        <w:spacing w:after="0"/>
+        <w:rPr>
+          <w:b/>
+        </w:rPr>
+      </w:pPr>
+      <w:r>
+        <w:t>\</w:t>
+      </w:r>
+      <w:proofErr w:type="spellStart"/>
+      <w:r>
+        <w:t>src</w:t>
+      </w:r>
+      <w:proofErr w:type="spellEnd"/>
+      <w:r>
+        <w:t>\customer\components\Product</w:t>
+      </w:r>
+      <w:r>
+        <w:t>\</w:t>
+      </w:r>
+      <w:proofErr w:type="spellStart"/>
+      <w:r>
+        <w:rPr>
+          <w:b/>
+        </w:rPr>
+        <w:t>Product.jsx</w:t>
+      </w:r>
+      <w:proofErr w:type="spellEnd"/>
+    </w:p>
+    <w:p>
+      <w:pPr>
+        <w:spacing w:after="0"/>
+        <w:rPr>
+          <w:b/>
+        </w:rPr>
+      </w:pPr>
+      <w:r>
+        <w:t>\</w:t>
+      </w:r>
+      <w:proofErr w:type="spellStart"/>
+      <w:r>
+        <w:t>src</w:t>
+      </w:r>
+      <w:proofErr w:type="spellEnd"/>
+      <w:r>
+        <w:t>\customer\components\Product</w:t>
+      </w:r>
+      <w:r>
+        <w:t>\</w:t>
+      </w:r>
+      <w:proofErr w:type="spellStart"/>
+      <w:r>
+        <w:rPr>
+          <w:b/>
+        </w:rPr>
+        <w:t>ProductCard</w:t>
+      </w:r>
+      <w:r>
+        <w:rPr>
+          <w:b/>
+        </w:rPr>
+        <w:t>.jsx</w:t>
+      </w:r>
+      <w:proofErr w:type="spellEnd"/>
+    </w:p>
+    <w:p>
+      <w:pPr>
+        <w:spacing w:after="0"/>
+        <w:rPr>
+          <w:b/>
+        </w:rPr>
+      </w:pPr>
+      <w:r>
+        <w:t>\</w:t>
+      </w:r>
+      <w:proofErr w:type="spellStart"/>
+      <w:r>
+        <w:t>src</w:t>
+      </w:r>
+      <w:proofErr w:type="spellEnd"/>
+      <w:r>
+        <w:t>\customer\components\Product</w:t>
+      </w:r>
+      <w:r>
+        <w:t>\</w:t>
+      </w:r>
+      <w:r>
+        <w:rPr>
+          <w:b/>
+        </w:rPr>
+        <w:t>ProductCardCSS</w:t>
+      </w:r>
+      <w:r>
+        <w:rPr>
+          <w:b/>
+        </w:rPr>
+        <w:t>.css</w:t>
+      </w:r>
+    </w:p>
+    <w:p>
+      <w:pPr>
+        <w:spacing w:after="0"/>
+      </w:pPr>
+      <w:r>
+        <w:t xml:space="preserve">Calling </w:t>
+      </w:r>
+      <w:proofErr w:type="spellStart"/>
+      <w:r>
+        <w:t>ProductCard.jsx</w:t>
+      </w:r>
+      <w:proofErr w:type="spellEnd"/>
+      <w:r>
+        <w:t xml:space="preserve"> in </w:t>
+      </w:r>
+      <w:proofErr w:type="spellStart"/>
+      <w:r>
+        <w:t>Product.jsx</w:t>
+      </w:r>
+      <w:proofErr w:type="spellEnd"/>
+      <w:r>
+        <w:t xml:space="preserve"> and after </w:t>
+      </w:r>
+      <w:proofErr w:type="spellStart"/>
+      <w:r>
+        <w:t>Product.jsx</w:t>
+      </w:r>
+      <w:proofErr w:type="spellEnd"/>
+      <w:r>
+        <w:t xml:space="preserve"> Add in App.js</w:t>
+      </w:r>
+    </w:p>
+    <w:p>
+      <w:pPr>
+        <w:spacing w:after="0"/>
+      </w:pPr>
+    </w:p>
+    <w:p>
+      <w:pPr>
+        <w:spacing w:after="0"/>
+      </w:pPr>
+      <w:r>
+        <w:t xml:space="preserve">Adding tailwind component in </w:t>
+      </w:r>
+      <w:proofErr w:type="spellStart"/>
+      <w:proofErr w:type="gramStart"/>
+      <w:r>
+        <w:t>product.jsx</w:t>
+      </w:r>
+      <w:proofErr w:type="spellEnd"/>
+      <w:r>
+        <w:t xml:space="preserve"> :</w:t>
+      </w:r>
+      <w:proofErr w:type="gramEnd"/>
+      <w:r>
+        <w:t xml:space="preserve"> </w:t>
+      </w:r>
+      <w:hyperlink r:id="rId9" w:history="1">
+        <w:r>
+          <w:rPr>
+            <w:rStyle w:val="Hyperlink"/>
+          </w:rPr>
+          <w:t>https://tailwindcss.com/plus/ui-blocks/ecommerce/components/category-filters</w:t>
+        </w:r>
+      </w:hyperlink>
+    </w:p>
+    <w:p>
+      <w:pPr>
+        <w:spacing w:after="0"/>
+        <w:jc w:val="center"/>
+      </w:pPr>
+      <w:r>
+        <w:rPr>
+          <w:noProof/>
+        </w:rPr>
+        <w:drawing>
+          <wp:inline distT="0" distB="0" distL="0" distR="0" wp14:anchorId="14226F95" wp14:editId="2D5DD493">
+            <wp:extent cx="4047565" cy="1680864"/>
+            <wp:effectExtent l="0" t="0" r="0" b="0"/>
+            <wp:docPr id="3" name="Picture 3"/>
+            <wp:cNvGraphicFramePr>
+              <a:graphicFrameLocks xmlns:a="http://schemas.openxmlformats.org/drawingml/2006/main" noChangeAspect="1"/>
+            </wp:cNvGraphicFramePr>
+            <a:graphic xmlns:a="http://schemas.openxmlformats.org/drawingml/2006/main">
+              <a:graphicData uri="http://schemas.openxmlformats.org/drawingml/2006/picture">
+                <pic:pic xmlns:pic="http://schemas.openxmlformats.org/drawingml/2006/picture">
+                  <pic:nvPicPr>
+                    <pic:cNvPr id="1" name=""/>
+                    <pic:cNvPicPr/>
+                  </pic:nvPicPr>
+                  <pic:blipFill>
+                    <a:blip r:embed="rId10"/>
+                    <a:stretch>
+                      <a:fillRect/>
+                    </a:stretch>
+                  </pic:blipFill>
+                  <pic:spPr>
+                    <a:xfrm>
+                      <a:off x="0" y="0"/>
+                      <a:ext cx="4076510" cy="1692884"/>
+                    </a:xfrm>
+                    <a:prstGeom prst="rect">
+                      <a:avLst/>
+                    </a:prstGeom>
+                  </pic:spPr>
+                </pic:pic>
+              </a:graphicData>
+            </a:graphic>
+          </wp:inline>
+        </w:drawing>
+      </w:r>
+    </w:p>
+    <w:p>
+      <w:pPr>
+        <w:spacing w:after="0"/>
+      </w:pPr>
+      <w:r>
+        <w:t>It Look Like This above image</w:t>
+      </w:r>
+    </w:p>
+    <w:p>
+      <w:pPr>
+        <w:spacing w:after="0"/>
+        <w:rPr>
+          <w:noProof/>
+        </w:rPr>
+      </w:pPr>
+    </w:p>
+    <w:p>
+      <w:pPr>
+        <w:spacing w:after="0"/>
+        <w:rPr>
+          <w:rFonts w:ascii="Consolas" w:hAnsi="Consolas"/>
+          <w:i/>
+          <w:color w:val="2E74B5" w:themeColor="accent1" w:themeShade="BF"/>
+          <w:sz w:val="21"/>
+          <w:szCs w:val="21"/>
+          <w:shd w:val="clear" w:color="auto" w:fill="FFFFFF"/>
+        </w:rPr>
+      </w:pPr>
+      <w:r>
+        <w:rPr>
+          <w:noProof/>
+        </w:rPr>
+        <w:t xml:space="preserve">Install </w:t>
+      </w:r>
+      <w:r>
+        <w:rPr>
+          <w:noProof/>
+        </w:rPr>
+        <w:t xml:space="preserve">: </w:t>
+      </w:r>
+      <w:proofErr w:type="spellStart"/>
+      <w:r>
+        <w:rPr>
+          <w:rFonts w:ascii="Consolas" w:hAnsi="Consolas"/>
+          <w:i/>
+          <w:color w:val="2E74B5" w:themeColor="accent1" w:themeShade="BF"/>
+          <w:sz w:val="21"/>
+          <w:szCs w:val="21"/>
+          <w:shd w:val="clear" w:color="auto" w:fill="FFFFFF"/>
+        </w:rPr>
+        <w:t>npm</w:t>
+      </w:r>
+      <w:proofErr w:type="spellEnd"/>
+      <w:r>
+        <w:rPr>
+          <w:rFonts w:ascii="Consolas" w:hAnsi="Consolas"/>
+          <w:i/>
+          <w:color w:val="2E74B5" w:themeColor="accent1" w:themeShade="BF"/>
+          <w:sz w:val="21"/>
+          <w:szCs w:val="21"/>
+          <w:shd w:val="clear" w:color="auto" w:fill="FFFFFF"/>
+        </w:rPr>
+        <w:t xml:space="preserve"> </w:t>
+      </w:r>
+      <w:proofErr w:type="spellStart"/>
+      <w:r>
+        <w:rPr>
+          <w:rFonts w:ascii="Consolas" w:hAnsi="Consolas"/>
+          <w:i/>
+          <w:color w:val="2E74B5" w:themeColor="accent1" w:themeShade="BF"/>
+          <w:sz w:val="21"/>
+          <w:szCs w:val="21"/>
+          <w:shd w:val="clear" w:color="auto" w:fill="FFFFFF"/>
+        </w:rPr>
+        <w:t>i</w:t>
+      </w:r>
+      <w:proofErr w:type="spellEnd"/>
+      <w:r>
+        <w:rPr>
+          <w:rFonts w:ascii="Consolas" w:hAnsi="Consolas"/>
+          <w:i/>
+          <w:color w:val="2E74B5" w:themeColor="accent1" w:themeShade="BF"/>
+          <w:sz w:val="21"/>
+          <w:szCs w:val="21"/>
+          <w:shd w:val="clear" w:color="auto" w:fill="FFFFFF"/>
+        </w:rPr>
+        <w:t> react-router-</w:t>
+      </w:r>
+      <w:proofErr w:type="spellStart"/>
+      <w:r>
+        <w:rPr>
+          <w:rFonts w:ascii="Consolas" w:hAnsi="Consolas"/>
+          <w:i/>
+          <w:color w:val="2E74B5" w:themeColor="accent1" w:themeShade="BF"/>
+          <w:sz w:val="21"/>
+          <w:szCs w:val="21"/>
+          <w:shd w:val="clear" w:color="auto" w:fill="FFFFFF"/>
+        </w:rPr>
+        <w:t>dom</w:t>
+      </w:r>
+      <w:proofErr w:type="spellEnd"/>
+    </w:p>
+    <w:p>
+      <w:pPr>
+        <w:spacing w:after="0"/>
+        <w:rPr>
+          <w:b/>
+          <w:i/>
+          <w:color w:val="2E74B5" w:themeColor="accent1" w:themeShade="BF"/>
+        </w:rPr>
+      </w:pPr>
+    </w:p>
+    <w:p>
+      <w:pPr>
+        <w:spacing w:after="0" w:line="240" w:lineRule="auto"/>
+        <w:outlineLvl w:val="2"/>
+        <w:rPr>
+          <w:b/>
+          <w:noProof/>
+        </w:rPr>
+      </w:pPr>
+      <w:r>
+        <w:rPr>
+          <w:b/>
+          <w:noProof/>
+        </w:rPr>
+        <w:t>What is react-router-dom?</w:t>
+      </w:r>
+    </w:p>
+    <w:p>
+      <w:pPr>
+        <w:spacing w:after="0" w:line="240" w:lineRule="auto"/>
+        <w:outlineLvl w:val="2"/>
+        <w:rPr>
+          <w:b/>
+          <w:noProof/>
+        </w:rPr>
+      </w:pPr>
+    </w:p>
+    <w:p>
+      <w:pPr>
+        <w:spacing w:after="0" w:line="240" w:lineRule="auto"/>
+        <w:rPr>
+          <w:noProof/>
+        </w:rPr>
+      </w:pPr>
+      <w:r>
+        <w:rPr>
+          <w:noProof/>
+        </w:rPr>
+        <w:t>react-router-dom is a library that enables client-side routing in React applications. It allows you to:</w:t>
+      </w:r>
+    </w:p>
+    <w:p>
+      <w:pPr>
+        <w:numPr>
+          <w:ilvl w:val="0"/>
+          <w:numId w:val="8"/>
+        </w:numPr>
+        <w:spacing w:after="0" w:line="240" w:lineRule="auto"/>
+        <w:rPr>
+          <w:noProof/>
+        </w:rPr>
+      </w:pPr>
+      <w:r>
+        <w:rPr>
+          <w:noProof/>
+        </w:rPr>
+        <w:t>Navigate between different components/pages without refreshing the page.</w:t>
+      </w:r>
+    </w:p>
+    <w:p>
+      <w:pPr>
+        <w:numPr>
+          <w:ilvl w:val="0"/>
+          <w:numId w:val="8"/>
+        </w:numPr>
+        <w:spacing w:after="0" w:line="240" w:lineRule="auto"/>
+        <w:rPr>
+          <w:noProof/>
+        </w:rPr>
+      </w:pPr>
+      <w:r>
+        <w:rPr>
+          <w:noProof/>
+        </w:rPr>
+        <w:t>Create single-page applications (SPAs).</w:t>
+      </w:r>
+    </w:p>
+    <w:p>
+      <w:pPr>
+        <w:numPr>
+          <w:ilvl w:val="0"/>
+          <w:numId w:val="8"/>
+        </w:numPr>
+        <w:spacing w:after="0" w:line="240" w:lineRule="auto"/>
+        <w:rPr>
+          <w:noProof/>
+        </w:rPr>
+      </w:pPr>
+      <w:r>
+        <w:rPr>
+          <w:noProof/>
+        </w:rPr>
+        <w:t>Define routes and link components to different URLs.</w:t>
+      </w:r>
+    </w:p>
+    <w:p>
+      <w:pPr>
+        <w:spacing w:after="0" w:line="240" w:lineRule="auto"/>
+        <w:ind w:left="720"/>
+        <w:rPr>
+          <w:noProof/>
+        </w:rPr>
+      </w:pPr>
+    </w:p>
+    <w:p>
+      <w:pPr>
+        <w:jc w:val="center"/>
+        <w:rPr>
+          <w:noProof/>
+        </w:rPr>
+      </w:pPr>
+      <w:r>
+        <w:rPr>
+          <w:noProof/>
+        </w:rPr>
+        <w:drawing>
+          <wp:inline distT="0" distB="0" distL="0" distR="0" wp14:anchorId="1698E1F3" wp14:editId="3B7E38B5">
+            <wp:extent cx="4217894" cy="2204030"/>
+            <wp:effectExtent l="0" t="0" r="0" b="6350"/>
+            <wp:docPr id="5" name="Picture 5"/>
+            <wp:cNvGraphicFramePr>
+              <a:graphicFrameLocks xmlns:a="http://schemas.openxmlformats.org/drawingml/2006/main" noChangeAspect="1"/>
+            </wp:cNvGraphicFramePr>
+            <a:graphic xmlns:a="http://schemas.openxmlformats.org/drawingml/2006/main">
+              <a:graphicData uri="http://schemas.openxmlformats.org/drawingml/2006/picture">
+                <pic:pic xmlns:pic="http://schemas.openxmlformats.org/drawingml/2006/picture">
+                  <pic:nvPicPr>
+                    <pic:cNvPr id="1" name=""/>
+                    <pic:cNvPicPr/>
+                  </pic:nvPicPr>
+                  <pic:blipFill>
+                    <a:blip r:embed="rId11"/>
+                    <a:stretch>
+                      <a:fillRect/>
+                    </a:stretch>
+                  </pic:blipFill>
+                  <pic:spPr>
+                    <a:xfrm>
+                      <a:off x="0" y="0"/>
+                      <a:ext cx="4231132" cy="2210947"/>
+                    </a:xfrm>
+                    <a:prstGeom prst="rect">
+                      <a:avLst/>
+                    </a:prstGeom>
+                  </pic:spPr>
+                </pic:pic>
+              </a:graphicData>
+            </a:graphic>
+          </wp:inline>
+        </w:drawing>
+      </w:r>
+    </w:p>
+    <w:p>
+      <w:pPr>
+        <w:spacing w:after="0"/>
+        <w:rPr>
+          <w:noProof/>
+        </w:rPr>
+      </w:pPr>
+      <w:r>
+        <w:rPr>
+          <w:noProof/>
+        </w:rPr>
+        <w:t>Now The</w:t>
+      </w:r>
+      <w:r>
+        <w:rPr>
+          <w:noProof/>
+        </w:rPr>
+        <w:t xml:space="preserve"> final look</w:t>
+      </w:r>
+      <w:r>
+        <w:rPr>
+          <w:noProof/>
+        </w:rPr>
+        <w:t xml:space="preserve"> Product Page Looks Like This</w:t>
+      </w:r>
+    </w:p>
+    <w:p>
+      <w:pPr>
+        <w:spacing w:after="0"/>
+        <w:rPr>
+          <w:noProof/>
+        </w:rPr>
+      </w:pPr>
+    </w:p>
+    <w:p>
+      <w:pPr>
+        <w:spacing w:after="0"/>
+        <w:jc w:val="center"/>
+        <w:rPr>
+          <w:noProof/>
+          <w:color w:val="FF0000"/>
+        </w:rPr>
+      </w:pPr>
+      <w:r>
+        <w:rPr>
+          <w:noProof/>
+          <w:color w:val="FF0000"/>
+        </w:rPr>
+        <w:lastRenderedPageBreak/>
+        <w:t>Product Details Page</w:t>
+      </w:r>
+    </w:p>
+    <w:p>
+      <w:pPr>
+        <w:spacing w:after="0"/>
+        <w:jc w:val="center"/>
+        <w:rPr>
+          <w:noProof/>
+          <w:color w:val="FF0000"/>
+        </w:rPr>
+      </w:pPr>
+    </w:p>
+    <w:p>
+      <w:pPr>
+        <w:spacing w:after="0"/>
+        <w:rPr>
+          <w:noProof/>
+        </w:rPr>
+      </w:pPr>
+      <w:r>
+        <w:rPr>
+          <w:noProof/>
+        </w:rPr>
+        <w:t>\src\customer\components\ProductDetails</w:t>
+      </w:r>
+      <w:r>
+        <w:rPr>
+          <w:noProof/>
+        </w:rPr>
+        <w:t xml:space="preserve"> Creating Folder</w:t>
+      </w:r>
+    </w:p>
+    <w:p>
+      <w:pPr>
+        <w:spacing w:after="0"/>
+        <w:rPr>
+          <w:noProof/>
+        </w:rPr>
+      </w:pPr>
+      <w:r>
+        <w:rPr>
+          <w:noProof/>
+        </w:rPr>
+        <w:t>\src\customer\components\ProductDetails</w:t>
+      </w:r>
+      <w:r>
+        <w:rPr>
+          <w:noProof/>
+        </w:rPr>
+        <w:t>\</w:t>
+      </w:r>
+      <w:r>
+        <w:rPr>
+          <w:b/>
+          <w:noProof/>
+        </w:rPr>
+        <w:t>ProductDetails.jsx</w:t>
+      </w:r>
+      <w:r>
+        <w:rPr>
+          <w:b/>
+          <w:noProof/>
+        </w:rPr>
+        <w:t xml:space="preserve"> </w:t>
+      </w:r>
+      <w:r>
+        <w:rPr>
+          <w:noProof/>
+        </w:rPr>
+        <w:t>Creating jsx file</w:t>
+      </w:r>
+    </w:p>
+    <w:p>
+      <w:pPr>
+        <w:spacing w:after="0"/>
+        <w:rPr>
+          <w:b/>
+          <w:noProof/>
+        </w:rPr>
+      </w:pPr>
+      <w:r>
+        <w:rPr>
+          <w:noProof/>
+        </w:rPr>
+        <w:t xml:space="preserve">Import  </w:t>
+      </w:r>
+      <w:r>
+        <w:rPr>
+          <w:b/>
+          <w:noProof/>
+        </w:rPr>
+        <w:t>ProductDetails.jsx</w:t>
+      </w:r>
+      <w:r>
+        <w:rPr>
+          <w:b/>
+          <w:noProof/>
+        </w:rPr>
+        <w:t xml:space="preserve"> </w:t>
+      </w:r>
+      <w:r>
+        <w:rPr>
+          <w:noProof/>
+        </w:rPr>
+        <w:t>in</w:t>
+      </w:r>
+      <w:r>
+        <w:rPr>
+          <w:b/>
+          <w:noProof/>
+        </w:rPr>
+        <w:t xml:space="preserve"> App.jsx</w:t>
+      </w:r>
+    </w:p>
+    <w:p>
+      <w:pPr>
+        <w:rPr>
+          <w:noProof/>
+        </w:rPr>
+      </w:pPr>
+      <w:r>
+        <w:rPr>
+          <w:b/>
+          <w:noProof/>
+        </w:rPr>
+        <w:t>ProductDetails.jsx</w:t>
+      </w:r>
+      <w:r>
+        <w:rPr>
+          <w:noProof/>
+        </w:rPr>
+        <w:t xml:space="preserve"> code : </w:t>
+      </w:r>
+      <w:hyperlink r:id="rId12" w:history="1">
+        <w:r>
+          <w:t>https://tailwindcss.com/plus/ui-blocks/ecommerce/components/product-overviews</w:t>
+        </w:r>
+      </w:hyperlink>
+      <w:r>
+        <w:rPr>
+          <w:noProof/>
+        </w:rPr>
+        <w:t xml:space="preserve"> and done some modification by o</w:t>
+      </w:r>
       <w:bookmarkStart w:id="0" w:name="_GoBack"/>
       <w:bookmarkEnd w:id="0"/>
-    </w:p>
-    <w:p>
-      <w:pPr>
-        <w:spacing w:after="0"/>
-      </w:pPr>
-      <w:r>
-        <w:t>\</w:t>
-      </w:r>
-      <w:proofErr w:type="spellStart"/>
-      <w:r>
-        <w:t>src</w:t>
-      </w:r>
-      <w:proofErr w:type="spellEnd"/>
-      <w:r>
-        <w:t>\Data</w:t>
-      </w:r>
-      <w:r>
-        <w:t>\</w:t>
-      </w:r>
-      <w:r>
-        <w:t>mens_kurta</w:t>
-      </w:r>
-      <w:r>
-        <w:t>.js</w:t>
+      <w:r>
+        <w:rPr>
+          <w:noProof/>
+        </w:rPr>
+        <w:t>wn</w:t>
       </w:r>
     </w:p>
     <w:sectPr>
@@ -4677,6 +5425,155 @@
     </w:lvl>
   </w:abstractNum>
   <w:abstractNum w:abstractNumId="4">
+    <w:nsid w:val="453F5403"/>
+    <w:multiLevelType w:val="multilevel"/>
+    <w:tmpl w:val="6D9A4546"/>
+    <w:lvl w:ilvl="0">
+      <w:start w:val="1"/>
+      <w:numFmt w:val="bullet"/>
+      <w:lvlText w:val=""/>
+      <w:lvlJc w:val="left"/>
+      <w:pPr>
+        <w:tabs>
+          <w:tab w:val="num" w:pos="720"/>
+        </w:tabs>
+        <w:ind w:left="720" w:hanging="360"/>
+      </w:pPr>
+      <w:rPr>
+        <w:rFonts w:ascii="Symbol" w:hAnsi="Symbol" w:hint="default"/>
+        <w:sz w:val="20"/>
+      </w:rPr>
+    </w:lvl>
+    <w:lvl w:ilvl="1" w:tentative="1">
+      <w:start w:val="1"/>
+      <w:numFmt w:val="bullet"/>
+      <w:lvlText w:val="o"/>
+      <w:lvlJc w:val="left"/>
+      <w:pPr>
+        <w:tabs>
+          <w:tab w:val="num" w:pos="1440"/>
+        </w:tabs>
+        <w:ind w:left="1440" w:hanging="360"/>
+      </w:pPr>
+      <w:rPr>
+        <w:rFonts w:ascii="Courier New" w:hAnsi="Courier New" w:hint="default"/>
+        <w:sz w:val="20"/>
+      </w:rPr>
+    </w:lvl>
+    <w:lvl w:ilvl="2" w:tentative="1">
+      <w:start w:val="1"/>
+      <w:numFmt w:val="bullet"/>
+      <w:lvlText w:val=""/>
+      <w:lvlJc w:val="left"/>
+      <w:pPr>
+        <w:tabs>
+          <w:tab w:val="num" w:pos="2160"/>
+        </w:tabs>
+        <w:ind w:left="2160" w:hanging="360"/>
+      </w:pPr>
+      <w:rPr>
+        <w:rFonts w:ascii="Wingdings" w:hAnsi="Wingdings" w:hint="default"/>
+        <w:sz w:val="20"/>
+      </w:rPr>
+    </w:lvl>
+    <w:lvl w:ilvl="3" w:tentative="1">
+      <w:start w:val="1"/>
+      <w:numFmt w:val="bullet"/>
+      <w:lvlText w:val=""/>
+      <w:lvlJc w:val="left"/>
+      <w:pPr>
+        <w:tabs>
+          <w:tab w:val="num" w:pos="2880"/>
+        </w:tabs>
+        <w:ind w:left="2880" w:hanging="360"/>
+      </w:pPr>
+      <w:rPr>
+        <w:rFonts w:ascii="Wingdings" w:hAnsi="Wingdings" w:hint="default"/>
+        <w:sz w:val="20"/>
+      </w:rPr>
+    </w:lvl>
+    <w:lvl w:ilvl="4" w:tentative="1">
+      <w:start w:val="1"/>
+      <w:numFmt w:val="bullet"/>
+      <w:lvlText w:val=""/>
+      <w:lvlJc w:val="left"/>
+      <w:pPr>
+        <w:tabs>
+          <w:tab w:val="num" w:pos="3600"/>
+        </w:tabs>
+        <w:ind w:left="3600" w:hanging="360"/>
+      </w:pPr>
+      <w:rPr>
+        <w:rFonts w:ascii="Wingdings" w:hAnsi="Wingdings" w:hint="default"/>
+        <w:sz w:val="20"/>
+      </w:rPr>
+    </w:lvl>
+    <w:lvl w:ilvl="5" w:tentative="1">
+      <w:start w:val="1"/>
+      <w:numFmt w:val="bullet"/>
+      <w:lvlText w:val=""/>
+      <w:lvlJc w:val="left"/>
+      <w:pPr>
+        <w:tabs>
+          <w:tab w:val="num" w:pos="4320"/>
+        </w:tabs>
+        <w:ind w:left="4320" w:hanging="360"/>
+      </w:pPr>
+      <w:rPr>
+        <w:rFonts w:ascii="Wingdings" w:hAnsi="Wingdings" w:hint="default"/>
+        <w:sz w:val="20"/>
+      </w:rPr>
+    </w:lvl>
+    <w:lvl w:ilvl="6" w:tentative="1">
+      <w:start w:val="1"/>
+      <w:numFmt w:val="bullet"/>
+      <w:lvlText w:val=""/>
+      <w:lvlJc w:val="left"/>
+      <w:pPr>
+        <w:tabs>
+          <w:tab w:val="num" w:pos="5040"/>
+        </w:tabs>
+        <w:ind w:left="5040" w:hanging="360"/>
+      </w:pPr>
+      <w:rPr>
+        <w:rFonts w:ascii="Wingdings" w:hAnsi="Wingdings" w:hint="default"/>
+        <w:sz w:val="20"/>
+      </w:rPr>
+    </w:lvl>
+    <w:lvl w:ilvl="7" w:tentative="1">
+      <w:start w:val="1"/>
+      <w:numFmt w:val="bullet"/>
+      <w:lvlText w:val=""/>
+      <w:lvlJc w:val="left"/>
+      <w:pPr>
+        <w:tabs>
+          <w:tab w:val="num" w:pos="5760"/>
+        </w:tabs>
+        <w:ind w:left="5760" w:hanging="360"/>
+      </w:pPr>
+      <w:rPr>
+        <w:rFonts w:ascii="Wingdings" w:hAnsi="Wingdings" w:hint="default"/>
+        <w:sz w:val="20"/>
+      </w:rPr>
+    </w:lvl>
+    <w:lvl w:ilvl="8" w:tentative="1">
+      <w:start w:val="1"/>
+      <w:numFmt w:val="bullet"/>
+      <w:lvlText w:val=""/>
+      <w:lvlJc w:val="left"/>
+      <w:pPr>
+        <w:tabs>
+          <w:tab w:val="num" w:pos="6480"/>
+        </w:tabs>
+        <w:ind w:left="6480" w:hanging="360"/>
+      </w:pPr>
+      <w:rPr>
+        <w:rFonts w:ascii="Wingdings" w:hAnsi="Wingdings" w:hint="default"/>
+        <w:sz w:val="20"/>
+      </w:rPr>
+    </w:lvl>
+  </w:abstractNum>
+  <w:abstractNum w:abstractNumId="5">
     <w:nsid w:val="51BD7DA2"/>
     <w:multiLevelType w:val="hybridMultilevel"/>
     <w:tmpl w:val="E54E7B44"/>
@@ -4789,7 +5686,7 @@
       </w:rPr>
     </w:lvl>
   </w:abstractNum>
-  <w:abstractNum w:abstractNumId="5">
+  <w:abstractNum w:abstractNumId="6">
     <w:nsid w:val="53E950D2"/>
     <w:multiLevelType w:val="hybridMultilevel"/>
     <w:tmpl w:val="A8988452"/>
@@ -4902,7 +5799,7 @@
       </w:rPr>
     </w:lvl>
   </w:abstractNum>
-  <w:abstractNum w:abstractNumId="6">
+  <w:abstractNum w:abstractNumId="7">
     <w:nsid w:val="686F3191"/>
     <w:multiLevelType w:val="hybridMultilevel"/>
     <w:tmpl w:val="7E982E22"/>
@@ -5022,19 +5919,22 @@
     <w:abstractNumId w:val="1"/>
   </w:num>
   <w:num w:numId="3">
-    <w:abstractNumId w:val="4"/>
+    <w:abstractNumId w:val="5"/>
   </w:num>
   <w:num w:numId="4">
     <w:abstractNumId w:val="2"/>
   </w:num>
   <w:num w:numId="5">
-    <w:abstractNumId w:val="5"/>
+    <w:abstractNumId w:val="6"/>
   </w:num>
   <w:num w:numId="6">
     <w:abstractNumId w:val="3"/>
   </w:num>
   <w:num w:numId="7">
-    <w:abstractNumId w:val="6"/>
+    <w:abstractNumId w:val="7"/>
+  </w:num>
+  <w:num w:numId="8">
+    <w:abstractNumId w:val="4"/>
   </w:num>
 </w:numbering>
 </file>
@@ -5539,6 +6439,19 @@
       <w:u w:val="single"/>
     </w:rPr>
   </w:style>
+  <w:style w:type="character" w:styleId="HTMLCode">
+    <w:name w:val="HTML Code"/>
+    <w:basedOn w:val="DefaultParagraphFont"/>
+    <w:uiPriority w:val="99"/>
+    <w:semiHidden/>
+    <w:unhideWhenUsed/>
+    <w:rsid w:val="005050E0"/>
+    <w:rPr>
+      <w:rFonts w:ascii="Courier New" w:eastAsia="Times New Roman" w:hAnsi="Courier New" w:cs="Courier New"/>
+      <w:sz w:val="20"/>
+      <w:szCs w:val="20"/>
+    </w:rPr>
+  </w:style>
 </w:styles>
 </file>
 

</xml_diff>